<commit_message>
Scenario file updated. Bug file added.
</commit_message>
<xml_diff>
--- a/ScenariuszTestowy.docx
+++ b/ScenariuszTestowy.docx
@@ -7,16 +7,16 @@
         <w:rPr>
           <w:rFonts w:ascii="Times New Roman" w:hAnsi="Times New Roman" w:cs="Times New Roman"/>
           <w:b/>
-          <w:sz w:val="24"/>
-          <w:szCs w:val="24"/>
+          <w:sz w:val="32"/>
+          <w:szCs w:val="32"/>
         </w:rPr>
       </w:pPr>
       <w:r>
         <w:rPr>
           <w:rFonts w:ascii="Times New Roman" w:hAnsi="Times New Roman" w:cs="Times New Roman"/>
           <w:b/>
-          <w:sz w:val="24"/>
-          <w:szCs w:val="24"/>
+          <w:sz w:val="32"/>
+          <w:szCs w:val="32"/>
         </w:rPr>
         <w:t>Formularz rejestracji na stronie GuitarCenter.pl</w:t>
       </w:r>
@@ -576,6 +576,23 @@
       <w:pPr>
         <w:rPr>
           <w:rFonts w:ascii="Times New Roman" w:hAnsi="Times New Roman" w:cs="Times New Roman"/>
+          <w:sz w:val="24"/>
+          <w:szCs w:val="24"/>
+        </w:rPr>
+      </w:pPr>
+      <w:r>
+        <w:rPr>
+          <w:rFonts w:ascii="Times New Roman" w:hAnsi="Times New Roman" w:cs="Times New Roman"/>
+          <w:sz w:val="24"/>
+          <w:szCs w:val="24"/>
+        </w:rPr>
+        <w:t>Na podstawie kryteriów akceptacji przygotowano zbiór przypadków testowych.</w:t>
+      </w:r>
+    </w:p>
+    <w:p>
+      <w:pPr>
+        <w:rPr>
+          <w:rFonts w:ascii="Times New Roman" w:hAnsi="Times New Roman" w:cs="Times New Roman"/>
           <w:b/>
           <w:sz w:val="24"/>
           <w:szCs w:val="24"/>
@@ -622,13 +639,6 @@
           <w:szCs w:val="24"/>
         </w:rPr>
         <w:tab/>
-      </w:r>
-      <w:r>
-        <w:rPr>
-          <w:rFonts w:ascii="Times New Roman" w:hAnsi="Times New Roman" w:cs="Times New Roman"/>
-          <w:sz w:val="24"/>
-          <w:szCs w:val="24"/>
-        </w:rPr>
         <w:t>Tytuł</w:t>
       </w:r>
     </w:p>
@@ -655,13 +665,6 @@
           <w:szCs w:val="24"/>
         </w:rPr>
         <w:tab/>
-      </w:r>
-      <w:r>
-        <w:rPr>
-          <w:rFonts w:ascii="Times New Roman" w:hAnsi="Times New Roman" w:cs="Times New Roman"/>
-          <w:sz w:val="24"/>
-          <w:szCs w:val="24"/>
-        </w:rPr>
         <w:t>Rejestracja na stronie przy podaniu poprawnych danych</w:t>
       </w:r>
     </w:p>
@@ -688,13 +691,6 @@
           <w:szCs w:val="24"/>
         </w:rPr>
         <w:tab/>
-      </w:r>
-      <w:r>
-        <w:rPr>
-          <w:rFonts w:ascii="Times New Roman" w:hAnsi="Times New Roman" w:cs="Times New Roman"/>
-          <w:sz w:val="24"/>
-          <w:szCs w:val="24"/>
-        </w:rPr>
         <w:t>Rejestracja na stronie bez podania danych</w:t>
       </w:r>
     </w:p>
@@ -792,6 +788,7 @@
           <w:sz w:val="24"/>
           <w:szCs w:val="24"/>
         </w:rPr>
+        <w:lastRenderedPageBreak/>
         <w:t>GC.FR.4.2</w:t>
       </w:r>
       <w:r>
@@ -818,7 +815,6 @@
           <w:sz w:val="24"/>
           <w:szCs w:val="24"/>
         </w:rPr>
-        <w:lastRenderedPageBreak/>
         <w:t>GC.FR.5.1</w:t>
       </w:r>
       <w:r>
@@ -1213,152 +1209,500 @@
           <w:sz w:val="24"/>
           <w:szCs w:val="24"/>
         </w:rPr>
-        <w:t xml:space="preserve">Każdy z rozpatrywanych przypadków testowych można wykonać ręcznie, jednak dla ułatwienia ewentualnych retestów wykorzystane zostało </w:t>
+        <w:t xml:space="preserve">Każdy z rozpatrywanych przypadków testowych można wykonać ręcznie, jednak dla ułatwienia ewentualnych retestów wykorzystane zostało narzędzie </w:t>
+      </w:r>
+      <w:proofErr w:type="spellStart"/>
+      <w:r>
+        <w:rPr>
+          <w:rFonts w:ascii="Times New Roman" w:hAnsi="Times New Roman" w:cs="Times New Roman"/>
+          <w:sz w:val="24"/>
+          <w:szCs w:val="24"/>
+        </w:rPr>
+        <w:t>Katalon</w:t>
+      </w:r>
+      <w:proofErr w:type="spellEnd"/>
+      <w:r>
+        <w:rPr>
+          <w:rFonts w:ascii="Times New Roman" w:hAnsi="Times New Roman" w:cs="Times New Roman"/>
+          <w:sz w:val="24"/>
+          <w:szCs w:val="24"/>
+        </w:rPr>
+        <w:t xml:space="preserve"> Studio do zautomatyzowania każdego przypadku testowego. Pliki skryptów zostały dołączone do plików projektu, ale również znajdują się w repozytorium </w:t>
+      </w:r>
+      <w:proofErr w:type="spellStart"/>
+      <w:r>
+        <w:rPr>
+          <w:rFonts w:ascii="Times New Roman" w:hAnsi="Times New Roman" w:cs="Times New Roman"/>
+          <w:sz w:val="24"/>
+          <w:szCs w:val="24"/>
+        </w:rPr>
+        <w:t>github</w:t>
+      </w:r>
+      <w:proofErr w:type="spellEnd"/>
+      <w:r>
+        <w:rPr>
+          <w:rFonts w:ascii="Times New Roman" w:hAnsi="Times New Roman" w:cs="Times New Roman"/>
+          <w:sz w:val="24"/>
+          <w:szCs w:val="24"/>
+        </w:rPr>
+        <w:t xml:space="preserve">: </w:t>
+      </w:r>
+      <w:r>
+        <w:rPr>
+          <w:rStyle w:val="Hipercze"/>
+          <w:rFonts w:ascii="Times New Roman" w:hAnsi="Times New Roman" w:cs="Times New Roman"/>
+          <w:sz w:val="24"/>
+          <w:szCs w:val="24"/>
+        </w:rPr>
+        <w:t>https://github.com/tomek270/GC.FR</w:t>
+      </w:r>
+      <w:r>
+        <w:rPr>
+          <w:rStyle w:val="Hipercze"/>
+          <w:rFonts w:ascii="Times New Roman" w:hAnsi="Times New Roman" w:cs="Times New Roman"/>
+          <w:sz w:val="24"/>
+          <w:szCs w:val="24"/>
+        </w:rPr>
+        <w:t>.</w:t>
+      </w:r>
+    </w:p>
+    <w:p>
+      <w:pPr>
+        <w:jc w:val="both"/>
+        <w:rPr>
+          <w:rFonts w:ascii="Times New Roman" w:hAnsi="Times New Roman" w:cs="Times New Roman"/>
+          <w:sz w:val="24"/>
+          <w:szCs w:val="24"/>
+        </w:rPr>
+      </w:pPr>
+      <w:r>
+        <w:rPr>
+          <w:rFonts w:ascii="Times New Roman" w:hAnsi="Times New Roman" w:cs="Times New Roman"/>
+          <w:color w:val="FF0000"/>
+          <w:sz w:val="24"/>
+          <w:szCs w:val="24"/>
+        </w:rPr>
+        <w:t>Ważna informacja</w:t>
+      </w:r>
+      <w:r>
+        <w:rPr>
+          <w:rFonts w:ascii="Times New Roman" w:hAnsi="Times New Roman" w:cs="Times New Roman"/>
+          <w:sz w:val="24"/>
+          <w:szCs w:val="24"/>
+        </w:rPr>
+        <w:t xml:space="preserve">: </w:t>
+      </w:r>
+      <w:r>
+        <w:rPr>
+          <w:rFonts w:ascii="Times New Roman" w:hAnsi="Times New Roman" w:cs="Times New Roman"/>
+          <w:sz w:val="24"/>
+          <w:szCs w:val="24"/>
+        </w:rPr>
+        <w:t xml:space="preserve">Pomijając przypadki testowe odnoszące się bezpośrednio do adresu email, każdy przypadek wymaga niewykorzystywanego do tej pory adresu email. Przy automatyzacji procesu za pomocą </w:t>
+      </w:r>
+      <w:proofErr w:type="spellStart"/>
+      <w:r>
+        <w:rPr>
+          <w:rFonts w:ascii="Times New Roman" w:hAnsi="Times New Roman" w:cs="Times New Roman"/>
+          <w:sz w:val="24"/>
+          <w:szCs w:val="24"/>
+        </w:rPr>
+        <w:t>Katalon</w:t>
+      </w:r>
+      <w:proofErr w:type="spellEnd"/>
+      <w:r>
+        <w:rPr>
+          <w:rFonts w:ascii="Times New Roman" w:hAnsi="Times New Roman" w:cs="Times New Roman"/>
+          <w:sz w:val="24"/>
+          <w:szCs w:val="24"/>
+        </w:rPr>
+        <w:t xml:space="preserve"> Studio problem rozwiązano w następujący sposób: przy każdym przypadku testowym generowany jest nowy adres email o budowie: mareknowak+x@gmail.com , gdzie x jest losową liczbą z zakresu od 0 do 10000000. Wraz z postępowaniem testów wzrasta więc prawdopodobieństwo powtórzenia się adresu email, co skutkować może nieprawidłowym wykonaniem się przypadku testowego. Zaleca się więc aby co proponowany okres czasu ( 7 dni) dokonywać zmiany pierwszego człon</w:t>
+      </w:r>
+      <w:r>
+        <w:rPr>
+          <w:rFonts w:ascii="Times New Roman" w:hAnsi="Times New Roman" w:cs="Times New Roman"/>
+          <w:sz w:val="24"/>
+          <w:szCs w:val="24"/>
+        </w:rPr>
+        <w:t>u adresu w skrypcie (</w:t>
+      </w:r>
+      <w:proofErr w:type="spellStart"/>
+      <w:r>
+        <w:rPr>
+          <w:rFonts w:ascii="Times New Roman" w:hAnsi="Times New Roman" w:cs="Times New Roman"/>
+          <w:sz w:val="24"/>
+          <w:szCs w:val="24"/>
+        </w:rPr>
+        <w:t>mareknowak</w:t>
+      </w:r>
+      <w:proofErr w:type="spellEnd"/>
+      <w:r>
+        <w:rPr>
+          <w:rFonts w:ascii="Times New Roman" w:hAnsi="Times New Roman" w:cs="Times New Roman"/>
+          <w:sz w:val="24"/>
+          <w:szCs w:val="24"/>
+        </w:rPr>
+        <w:t>).</w:t>
+      </w:r>
+    </w:p>
+    <w:p>
+      <w:pPr>
+        <w:jc w:val="both"/>
+        <w:rPr>
+          <w:rFonts w:ascii="Times New Roman" w:hAnsi="Times New Roman" w:cs="Times New Roman"/>
+          <w:sz w:val="24"/>
+          <w:szCs w:val="24"/>
+        </w:rPr>
+      </w:pPr>
+    </w:p>
+    <w:p>
+      <w:pPr>
+        <w:jc w:val="both"/>
+        <w:rPr>
+          <w:rFonts w:ascii="Times New Roman" w:hAnsi="Times New Roman" w:cs="Times New Roman"/>
+          <w:b/>
+          <w:sz w:val="32"/>
+          <w:szCs w:val="32"/>
+        </w:rPr>
+      </w:pPr>
+      <w:r>
+        <w:rPr>
+          <w:rFonts w:ascii="Times New Roman" w:hAnsi="Times New Roman" w:cs="Times New Roman"/>
+          <w:b/>
+          <w:sz w:val="32"/>
+          <w:szCs w:val="32"/>
+        </w:rPr>
+        <w:lastRenderedPageBreak/>
+        <w:t>Raport:</w:t>
+      </w:r>
+    </w:p>
+    <w:p>
+      <w:pPr>
+        <w:jc w:val="both"/>
+        <w:rPr>
+          <w:rFonts w:ascii="Times New Roman" w:hAnsi="Times New Roman" w:cs="Times New Roman"/>
+          <w:sz w:val="24"/>
+          <w:szCs w:val="24"/>
+        </w:rPr>
+      </w:pPr>
+      <w:r>
+        <w:rPr>
+          <w:rFonts w:ascii="Times New Roman" w:hAnsi="Times New Roman" w:cs="Times New Roman"/>
+          <w:sz w:val="24"/>
+          <w:szCs w:val="24"/>
+        </w:rPr>
+        <w:t xml:space="preserve">Przetestowany został formularz rejestracji użytkownika na stronie GuitarCenter.pl. Testy odbywały się na podstawie opracowanych przypadków testowych. Dla ułatwienia testowania wykorzystane zostało narzędzie </w:t>
+      </w:r>
+      <w:proofErr w:type="spellStart"/>
+      <w:r>
+        <w:rPr>
+          <w:rFonts w:ascii="Times New Roman" w:hAnsi="Times New Roman" w:cs="Times New Roman"/>
+          <w:sz w:val="24"/>
+          <w:szCs w:val="24"/>
+        </w:rPr>
+        <w:t>Katalon</w:t>
+      </w:r>
+      <w:proofErr w:type="spellEnd"/>
+      <w:r>
+        <w:rPr>
+          <w:rFonts w:ascii="Times New Roman" w:hAnsi="Times New Roman" w:cs="Times New Roman"/>
+          <w:sz w:val="24"/>
+          <w:szCs w:val="24"/>
+        </w:rPr>
+        <w:t xml:space="preserve"> Studio.</w:t>
+      </w:r>
+    </w:p>
+    <w:p>
+      <w:pPr>
+        <w:jc w:val="both"/>
+        <w:rPr>
+          <w:rFonts w:ascii="Times New Roman" w:hAnsi="Times New Roman" w:cs="Times New Roman"/>
+          <w:sz w:val="24"/>
+          <w:szCs w:val="24"/>
+        </w:rPr>
+      </w:pPr>
+    </w:p>
+    <w:p>
+      <w:pPr>
+        <w:pStyle w:val="Akapitzlist"/>
+        <w:numPr>
+          <w:ilvl w:val="0"/>
+          <w:numId w:val="2"/>
+        </w:numPr>
+        <w:jc w:val="both"/>
+        <w:rPr>
+          <w:rFonts w:ascii="Times New Roman" w:hAnsi="Times New Roman" w:cs="Times New Roman"/>
+          <w:sz w:val="24"/>
+          <w:szCs w:val="24"/>
+        </w:rPr>
+      </w:pPr>
+      <w:r>
+        <w:rPr>
+          <w:rFonts w:ascii="Times New Roman" w:hAnsi="Times New Roman" w:cs="Times New Roman"/>
+          <w:sz w:val="24"/>
+          <w:szCs w:val="24"/>
+        </w:rPr>
+        <w:t>Wszystkie 18 przypadków testowych zostało wykonane</w:t>
+      </w:r>
+    </w:p>
+    <w:p>
+      <w:pPr>
+        <w:pStyle w:val="Akapitzlist"/>
+        <w:numPr>
+          <w:ilvl w:val="0"/>
+          <w:numId w:val="2"/>
+        </w:numPr>
+        <w:jc w:val="both"/>
+        <w:rPr>
+          <w:rFonts w:ascii="Times New Roman" w:hAnsi="Times New Roman" w:cs="Times New Roman"/>
+          <w:sz w:val="24"/>
+          <w:szCs w:val="24"/>
+        </w:rPr>
+      </w:pPr>
+      <w:r>
+        <w:rPr>
+          <w:rFonts w:ascii="Times New Roman" w:hAnsi="Times New Roman" w:cs="Times New Roman"/>
+          <w:sz w:val="24"/>
+          <w:szCs w:val="24"/>
+        </w:rPr>
+        <w:t>14/18 przypadków testowych przyniosło rezultat zgodny z oczekiwaniami</w:t>
+      </w:r>
+    </w:p>
+    <w:p>
+      <w:pPr>
+        <w:pStyle w:val="Akapitzlist"/>
+        <w:numPr>
+          <w:ilvl w:val="0"/>
+          <w:numId w:val="2"/>
+        </w:numPr>
+        <w:jc w:val="both"/>
+        <w:rPr>
+          <w:rFonts w:ascii="Times New Roman" w:hAnsi="Times New Roman" w:cs="Times New Roman"/>
+          <w:sz w:val="24"/>
+          <w:szCs w:val="24"/>
+        </w:rPr>
+      </w:pPr>
+      <w:r>
+        <w:rPr>
+          <w:rFonts w:ascii="Times New Roman" w:hAnsi="Times New Roman" w:cs="Times New Roman"/>
+          <w:sz w:val="24"/>
+          <w:szCs w:val="24"/>
+        </w:rPr>
+        <w:t>Czas wykonania sekwencji przypadków testowych wynosił ok. 3 min. 56 s.</w:t>
+      </w:r>
+    </w:p>
+    <w:p>
+      <w:pPr>
+        <w:pStyle w:val="Akapitzlist"/>
+        <w:numPr>
+          <w:ilvl w:val="0"/>
+          <w:numId w:val="2"/>
+        </w:numPr>
+        <w:jc w:val="both"/>
+        <w:rPr>
+          <w:rFonts w:ascii="Times New Roman" w:hAnsi="Times New Roman" w:cs="Times New Roman"/>
+          <w:sz w:val="24"/>
+          <w:szCs w:val="24"/>
+        </w:rPr>
+      </w:pPr>
+      <w:r>
+        <w:rPr>
+          <w:rFonts w:ascii="Times New Roman" w:hAnsi="Times New Roman" w:cs="Times New Roman"/>
+          <w:sz w:val="24"/>
+          <w:szCs w:val="24"/>
+        </w:rPr>
+        <w:t xml:space="preserve">Testy zostały wykonane na platformie Mozilla </w:t>
+      </w:r>
+      <w:proofErr w:type="spellStart"/>
+      <w:r>
+        <w:rPr>
+          <w:rFonts w:ascii="Times New Roman" w:hAnsi="Times New Roman" w:cs="Times New Roman"/>
+          <w:sz w:val="24"/>
+          <w:szCs w:val="24"/>
+        </w:rPr>
+        <w:t>Firefox</w:t>
+      </w:r>
+      <w:proofErr w:type="spellEnd"/>
+      <w:r>
+        <w:rPr>
+          <w:rFonts w:ascii="Times New Roman" w:hAnsi="Times New Roman" w:cs="Times New Roman"/>
+          <w:sz w:val="24"/>
+          <w:szCs w:val="24"/>
+        </w:rPr>
+        <w:t xml:space="preserve"> 72.0</w:t>
+      </w:r>
+    </w:p>
+    <w:p>
+      <w:pPr>
+        <w:pStyle w:val="Akapitzlist"/>
+        <w:numPr>
+          <w:ilvl w:val="0"/>
+          <w:numId w:val="2"/>
+        </w:numPr>
+        <w:jc w:val="both"/>
+        <w:rPr>
+          <w:rFonts w:ascii="Times New Roman" w:hAnsi="Times New Roman" w:cs="Times New Roman"/>
+          <w:sz w:val="24"/>
+          <w:szCs w:val="24"/>
+        </w:rPr>
+      </w:pPr>
+      <w:r>
+        <w:rPr>
+          <w:rFonts w:ascii="Times New Roman" w:hAnsi="Times New Roman" w:cs="Times New Roman"/>
+          <w:sz w:val="24"/>
+          <w:szCs w:val="24"/>
+        </w:rPr>
+        <w:t>ID przypadków które zwróciły błędne rezultaty to: GC.FR.3.2, GC.FR.4.2, GC.FR.6.1, GC.FR.6.2</w:t>
+      </w:r>
+    </w:p>
+    <w:p>
+      <w:pPr>
+        <w:pStyle w:val="Akapitzlist"/>
+        <w:numPr>
+          <w:ilvl w:val="0"/>
+          <w:numId w:val="2"/>
+        </w:numPr>
+        <w:jc w:val="both"/>
+        <w:rPr>
+          <w:rFonts w:ascii="Times New Roman" w:hAnsi="Times New Roman" w:cs="Times New Roman"/>
+          <w:sz w:val="24"/>
+          <w:szCs w:val="24"/>
+        </w:rPr>
+      </w:pPr>
+      <w:r>
+        <w:rPr>
+          <w:rFonts w:ascii="Times New Roman" w:hAnsi="Times New Roman" w:cs="Times New Roman"/>
+          <w:sz w:val="24"/>
+          <w:szCs w:val="24"/>
+        </w:rPr>
+        <w:t>Błędne rezultaty dotyczyły wyników niezgodnych ze specyfikacją</w:t>
+      </w:r>
+    </w:p>
+    <w:p>
+      <w:pPr>
+        <w:pStyle w:val="Akapitzlist"/>
+        <w:jc w:val="both"/>
+        <w:rPr>
+          <w:rFonts w:ascii="Times New Roman" w:hAnsi="Times New Roman" w:cs="Times New Roman"/>
+          <w:sz w:val="24"/>
+          <w:szCs w:val="24"/>
+        </w:rPr>
+      </w:pPr>
+    </w:p>
+    <w:p>
+      <w:pPr>
+        <w:keepNext/>
+        <w:jc w:val="center"/>
+      </w:pPr>
+      <w:r>
+        <w:rPr>
+          <w:noProof/>
+          <w:lang w:eastAsia="pl-PL"/>
+        </w:rPr>
+        <w:drawing>
+          <wp:inline distT="0" distB="0" distL="0" distR="0" wp14:anchorId="464D746E" wp14:editId="5588AACA">
+            <wp:extent cx="5760720" cy="3600450"/>
+            <wp:effectExtent l="0" t="0" r="0" b="0"/>
+            <wp:docPr id="1" name="Obraz 1"/>
+            <wp:cNvGraphicFramePr>
+              <a:graphicFrameLocks xmlns:a="http://schemas.openxmlformats.org/drawingml/2006/main" noChangeAspect="1"/>
+            </wp:cNvGraphicFramePr>
+            <a:graphic xmlns:a="http://schemas.openxmlformats.org/drawingml/2006/main">
+              <a:graphicData uri="http://schemas.openxmlformats.org/drawingml/2006/picture">
+                <pic:pic xmlns:pic="http://schemas.openxmlformats.org/drawingml/2006/picture">
+                  <pic:nvPicPr>
+                    <pic:cNvPr id="1" name=""/>
+                    <pic:cNvPicPr/>
+                  </pic:nvPicPr>
+                  <pic:blipFill>
+                    <a:blip r:embed="rId6"/>
+                    <a:stretch>
+                      <a:fillRect/>
+                    </a:stretch>
+                  </pic:blipFill>
+                  <pic:spPr>
+                    <a:xfrm>
+                      <a:off x="0" y="0"/>
+                      <a:ext cx="5760720" cy="3600450"/>
+                    </a:xfrm>
+                    <a:prstGeom prst="rect">
+                      <a:avLst/>
+                    </a:prstGeom>
+                  </pic:spPr>
+                </pic:pic>
+              </a:graphicData>
+            </a:graphic>
+          </wp:inline>
+        </w:drawing>
+      </w:r>
+    </w:p>
+    <w:p>
+      <w:pPr>
+        <w:pStyle w:val="Legenda"/>
+        <w:jc w:val="center"/>
+      </w:pPr>
+      <w:r>
+        <w:t xml:space="preserve">Rysunek </w:t>
+      </w:r>
+      <w:fldSimple w:instr=" SEQ Rysunek \* ARABIC ">
+        <w:r>
+          <w:rPr>
+            <w:noProof/>
+          </w:rPr>
+          <w:t>1</w:t>
+        </w:r>
+      </w:fldSimple>
+      <w:r>
+        <w:t xml:space="preserve"> Zrzut ekranu z narzędzia </w:t>
+      </w:r>
+      <w:proofErr w:type="spellStart"/>
+      <w:r>
+        <w:t>Katalon</w:t>
+      </w:r>
+      <w:proofErr w:type="spellEnd"/>
+      <w:r>
+        <w:t xml:space="preserve"> Studio przedstawiający raport z wykonania zestawu przypadków testowych</w:t>
+      </w:r>
+    </w:p>
+    <w:p/>
+    <w:p/>
+    <w:p>
+      <w:pPr>
+        <w:jc w:val="both"/>
+        <w:rPr>
+          <w:rFonts w:ascii="Times New Roman" w:hAnsi="Times New Roman" w:cs="Times New Roman"/>
+          <w:sz w:val="24"/>
+          <w:szCs w:val="24"/>
+        </w:rPr>
+      </w:pPr>
+      <w:r>
+        <w:rPr>
+          <w:rFonts w:ascii="Times New Roman" w:hAnsi="Times New Roman" w:cs="Times New Roman"/>
+          <w:sz w:val="24"/>
+          <w:szCs w:val="24"/>
+        </w:rPr>
+        <w:t xml:space="preserve">Informacje o znalezionych </w:t>
+      </w:r>
+      <w:proofErr w:type="spellStart"/>
+      <w:r>
+        <w:rPr>
+          <w:rFonts w:ascii="Times New Roman" w:hAnsi="Times New Roman" w:cs="Times New Roman"/>
+          <w:sz w:val="24"/>
+          <w:szCs w:val="24"/>
+        </w:rPr>
+        <w:t>bugach</w:t>
+      </w:r>
+      <w:proofErr w:type="spellEnd"/>
+      <w:r>
+        <w:rPr>
+          <w:rFonts w:ascii="Times New Roman" w:hAnsi="Times New Roman" w:cs="Times New Roman"/>
+          <w:sz w:val="24"/>
+          <w:szCs w:val="24"/>
+        </w:rPr>
+        <w:t xml:space="preserve"> znajdują się w pliku bugi.xlsx</w:t>
       </w:r>
       <w:bookmarkStart w:id="0" w:name="_GoBack"/>
       <w:bookmarkEnd w:id="0"/>
-      <w:r>
-        <w:rPr>
-          <w:rFonts w:ascii="Times New Roman" w:hAnsi="Times New Roman" w:cs="Times New Roman"/>
-          <w:sz w:val="24"/>
-          <w:szCs w:val="24"/>
-        </w:rPr>
-        <w:t xml:space="preserve">narzędzie </w:t>
-      </w:r>
-      <w:proofErr w:type="spellStart"/>
-      <w:r>
-        <w:rPr>
-          <w:rFonts w:ascii="Times New Roman" w:hAnsi="Times New Roman" w:cs="Times New Roman"/>
-          <w:sz w:val="24"/>
-          <w:szCs w:val="24"/>
-        </w:rPr>
-        <w:t>Katalon</w:t>
-      </w:r>
-      <w:proofErr w:type="spellEnd"/>
-      <w:r>
-        <w:rPr>
-          <w:rFonts w:ascii="Times New Roman" w:hAnsi="Times New Roman" w:cs="Times New Roman"/>
-          <w:sz w:val="24"/>
-          <w:szCs w:val="24"/>
-        </w:rPr>
-        <w:t xml:space="preserve"> Studio do zautomatyzowania każdego przypadku testowego. Pliki skryptów zostały dołączone do plików projektu, ale również znajdują się w repozytorium </w:t>
-      </w:r>
-      <w:proofErr w:type="spellStart"/>
-      <w:r>
-        <w:rPr>
-          <w:rFonts w:ascii="Times New Roman" w:hAnsi="Times New Roman" w:cs="Times New Roman"/>
-          <w:sz w:val="24"/>
-          <w:szCs w:val="24"/>
-        </w:rPr>
-        <w:t>github</w:t>
-      </w:r>
-      <w:proofErr w:type="spellEnd"/>
-      <w:r>
-        <w:rPr>
-          <w:rFonts w:ascii="Times New Roman" w:hAnsi="Times New Roman" w:cs="Times New Roman"/>
-          <w:sz w:val="24"/>
-          <w:szCs w:val="24"/>
-        </w:rPr>
-        <w:t xml:space="preserve">: </w:t>
-      </w:r>
-      <w:hyperlink r:id="rId6" w:history="1">
-        <w:r>
-          <w:rPr>
-            <w:rStyle w:val="Hipercze"/>
-            <w:rFonts w:ascii="Times New Roman" w:hAnsi="Times New Roman" w:cs="Times New Roman"/>
-            <w:sz w:val="24"/>
-            <w:szCs w:val="24"/>
-          </w:rPr>
-          <w:t>https://github.com/tomek270/GuitarCenter-FR</w:t>
-        </w:r>
-      </w:hyperlink>
-      <w:r>
-        <w:rPr>
-          <w:rFonts w:ascii="Times New Roman" w:hAnsi="Times New Roman" w:cs="Times New Roman"/>
-          <w:sz w:val="24"/>
-          <w:szCs w:val="24"/>
-        </w:rPr>
-        <w:t xml:space="preserve"> .</w:t>
-      </w:r>
-    </w:p>
-    <w:p>
-      <w:pPr>
-        <w:jc w:val="both"/>
-        <w:rPr>
-          <w:rFonts w:ascii="Times New Roman" w:hAnsi="Times New Roman" w:cs="Times New Roman"/>
-          <w:sz w:val="24"/>
-          <w:szCs w:val="24"/>
-        </w:rPr>
-      </w:pPr>
-      <w:r>
-        <w:rPr>
-          <w:rFonts w:ascii="Times New Roman" w:hAnsi="Times New Roman" w:cs="Times New Roman"/>
-          <w:color w:val="FF0000"/>
-          <w:sz w:val="24"/>
-          <w:szCs w:val="24"/>
-        </w:rPr>
-        <w:t>Ważna informacja</w:t>
-      </w:r>
-      <w:r>
-        <w:rPr>
-          <w:rFonts w:ascii="Times New Roman" w:hAnsi="Times New Roman" w:cs="Times New Roman"/>
-          <w:sz w:val="24"/>
-          <w:szCs w:val="24"/>
-        </w:rPr>
-        <w:t xml:space="preserve">: </w:t>
-      </w:r>
-      <w:r>
-        <w:rPr>
-          <w:rFonts w:ascii="Times New Roman" w:hAnsi="Times New Roman" w:cs="Times New Roman"/>
-          <w:sz w:val="24"/>
-          <w:szCs w:val="24"/>
-        </w:rPr>
-        <w:t xml:space="preserve">Pomijając przypadki testowe odnoszące się bezpośrednio do adresu email, każdy przypadek wymaga niewykorzystywanego do tej pory adresu email. Przy automatyzacji procesu za pomocą </w:t>
-      </w:r>
-      <w:proofErr w:type="spellStart"/>
-      <w:r>
-        <w:rPr>
-          <w:rFonts w:ascii="Times New Roman" w:hAnsi="Times New Roman" w:cs="Times New Roman"/>
-          <w:sz w:val="24"/>
-          <w:szCs w:val="24"/>
-        </w:rPr>
-        <w:t>Katalon</w:t>
-      </w:r>
-      <w:proofErr w:type="spellEnd"/>
-      <w:r>
-        <w:rPr>
-          <w:rFonts w:ascii="Times New Roman" w:hAnsi="Times New Roman" w:cs="Times New Roman"/>
-          <w:sz w:val="24"/>
-          <w:szCs w:val="24"/>
-        </w:rPr>
-        <w:t xml:space="preserve"> Studio problem rozwiązano w następujący sposób: przy każdym przypadku testowym generowany jest nowy adres email o budowie: mareknowak+x@gmail.com , gdzie x jest losową liczbą z zakresu od 0 do 10000000. Wraz z postępowaniem testów wzrasta więc prawdopodobieństwo powtórzenia się adresu email, co skutkować może nieprawidłowym wykonaniem się przypadku testowego. Zaleca się więc aby co proponowany okres czasu ( 7 dni) dokonywać zmiany pierwszego człon</w:t>
-      </w:r>
-      <w:r>
-        <w:rPr>
-          <w:rFonts w:ascii="Times New Roman" w:hAnsi="Times New Roman" w:cs="Times New Roman"/>
-          <w:sz w:val="24"/>
-          <w:szCs w:val="24"/>
-        </w:rPr>
-        <w:t>u adresu w skrypcie (</w:t>
-      </w:r>
-      <w:proofErr w:type="spellStart"/>
-      <w:r>
-        <w:rPr>
-          <w:rFonts w:ascii="Times New Roman" w:hAnsi="Times New Roman" w:cs="Times New Roman"/>
-          <w:sz w:val="24"/>
-          <w:szCs w:val="24"/>
-        </w:rPr>
-        <w:t>mareknowak</w:t>
-      </w:r>
-      <w:proofErr w:type="spellEnd"/>
-      <w:r>
-        <w:rPr>
-          <w:rFonts w:ascii="Times New Roman" w:hAnsi="Times New Roman" w:cs="Times New Roman"/>
-          <w:sz w:val="24"/>
-          <w:szCs w:val="24"/>
-        </w:rPr>
-        <w:t>).</w:t>
-      </w:r>
     </w:p>
     <w:sectPr>
       <w:pgSz w:w="11906" w:h="16838"/>
@@ -1485,8 +1829,124 @@
       </w:rPr>
     </w:lvl>
   </w:abstractNum>
+  <w:abstractNum w:abstractNumId="1" w15:restartNumberingAfterBreak="0">
+    <w:nsid w:val="3EF03211"/>
+    <w:multiLevelType w:val="hybridMultilevel"/>
+    <w:tmpl w:val="FBAA6ADC"/>
+    <w:lvl w:ilvl="0" w:tplc="04150001">
+      <w:start w:val="1"/>
+      <w:numFmt w:val="bullet"/>
+      <w:lvlText w:val=""/>
+      <w:lvlJc w:val="left"/>
+      <w:pPr>
+        <w:ind w:left="720" w:hanging="360"/>
+      </w:pPr>
+      <w:rPr>
+        <w:rFonts w:ascii="Symbol" w:hAnsi="Symbol" w:hint="default"/>
+      </w:rPr>
+    </w:lvl>
+    <w:lvl w:ilvl="1" w:tplc="04150003" w:tentative="1">
+      <w:start w:val="1"/>
+      <w:numFmt w:val="bullet"/>
+      <w:lvlText w:val="o"/>
+      <w:lvlJc w:val="left"/>
+      <w:pPr>
+        <w:ind w:left="1440" w:hanging="360"/>
+      </w:pPr>
+      <w:rPr>
+        <w:rFonts w:ascii="Courier New" w:hAnsi="Courier New" w:cs="Courier New" w:hint="default"/>
+      </w:rPr>
+    </w:lvl>
+    <w:lvl w:ilvl="2" w:tplc="04150005" w:tentative="1">
+      <w:start w:val="1"/>
+      <w:numFmt w:val="bullet"/>
+      <w:lvlText w:val=""/>
+      <w:lvlJc w:val="left"/>
+      <w:pPr>
+        <w:ind w:left="2160" w:hanging="360"/>
+      </w:pPr>
+      <w:rPr>
+        <w:rFonts w:ascii="Wingdings" w:hAnsi="Wingdings" w:hint="default"/>
+      </w:rPr>
+    </w:lvl>
+    <w:lvl w:ilvl="3" w:tplc="04150001" w:tentative="1">
+      <w:start w:val="1"/>
+      <w:numFmt w:val="bullet"/>
+      <w:lvlText w:val=""/>
+      <w:lvlJc w:val="left"/>
+      <w:pPr>
+        <w:ind w:left="2880" w:hanging="360"/>
+      </w:pPr>
+      <w:rPr>
+        <w:rFonts w:ascii="Symbol" w:hAnsi="Symbol" w:hint="default"/>
+      </w:rPr>
+    </w:lvl>
+    <w:lvl w:ilvl="4" w:tplc="04150003" w:tentative="1">
+      <w:start w:val="1"/>
+      <w:numFmt w:val="bullet"/>
+      <w:lvlText w:val="o"/>
+      <w:lvlJc w:val="left"/>
+      <w:pPr>
+        <w:ind w:left="3600" w:hanging="360"/>
+      </w:pPr>
+      <w:rPr>
+        <w:rFonts w:ascii="Courier New" w:hAnsi="Courier New" w:cs="Courier New" w:hint="default"/>
+      </w:rPr>
+    </w:lvl>
+    <w:lvl w:ilvl="5" w:tplc="04150005" w:tentative="1">
+      <w:start w:val="1"/>
+      <w:numFmt w:val="bullet"/>
+      <w:lvlText w:val=""/>
+      <w:lvlJc w:val="left"/>
+      <w:pPr>
+        <w:ind w:left="4320" w:hanging="360"/>
+      </w:pPr>
+      <w:rPr>
+        <w:rFonts w:ascii="Wingdings" w:hAnsi="Wingdings" w:hint="default"/>
+      </w:rPr>
+    </w:lvl>
+    <w:lvl w:ilvl="6" w:tplc="04150001" w:tentative="1">
+      <w:start w:val="1"/>
+      <w:numFmt w:val="bullet"/>
+      <w:lvlText w:val=""/>
+      <w:lvlJc w:val="left"/>
+      <w:pPr>
+        <w:ind w:left="5040" w:hanging="360"/>
+      </w:pPr>
+      <w:rPr>
+        <w:rFonts w:ascii="Symbol" w:hAnsi="Symbol" w:hint="default"/>
+      </w:rPr>
+    </w:lvl>
+    <w:lvl w:ilvl="7" w:tplc="04150003" w:tentative="1">
+      <w:start w:val="1"/>
+      <w:numFmt w:val="bullet"/>
+      <w:lvlText w:val="o"/>
+      <w:lvlJc w:val="left"/>
+      <w:pPr>
+        <w:ind w:left="5760" w:hanging="360"/>
+      </w:pPr>
+      <w:rPr>
+        <w:rFonts w:ascii="Courier New" w:hAnsi="Courier New" w:cs="Courier New" w:hint="default"/>
+      </w:rPr>
+    </w:lvl>
+    <w:lvl w:ilvl="8" w:tplc="04150005" w:tentative="1">
+      <w:start w:val="1"/>
+      <w:numFmt w:val="bullet"/>
+      <w:lvlText w:val=""/>
+      <w:lvlJc w:val="left"/>
+      <w:pPr>
+        <w:ind w:left="6480" w:hanging="360"/>
+      </w:pPr>
+      <w:rPr>
+        <w:rFonts w:ascii="Wingdings" w:hAnsi="Wingdings" w:hint="default"/>
+      </w:rPr>
+    </w:lvl>
+  </w:abstractNum>
   <w:num w:numId="1">
     <w:abstractNumId w:val="0"/>
+  </w:num>
+  <w:num w:numId="2">
+    <w:abstractNumId w:val="1"/>
   </w:num>
 </w:numbering>
 </file>
@@ -1934,6 +2394,25 @@
       <w:contextualSpacing/>
     </w:pPr>
   </w:style>
+  <w:style w:type="paragraph" w:styleId="Legenda">
+    <w:name w:val="caption"/>
+    <w:basedOn w:val="Normalny"/>
+    <w:next w:val="Normalny"/>
+    <w:uiPriority w:val="35"/>
+    <w:unhideWhenUsed/>
+    <w:qFormat/>
+    <w:rsid w:val="0008171C"/>
+    <w:pPr>
+      <w:spacing w:after="200" w:line="240" w:lineRule="auto"/>
+    </w:pPr>
+    <w:rPr>
+      <w:i/>
+      <w:iCs/>
+      <w:color w:val="44546A" w:themeColor="text2"/>
+      <w:sz w:val="18"/>
+      <w:szCs w:val="18"/>
+    </w:rPr>
+  </w:style>
 </w:styles>
 </file>
 

</xml_diff>

<commit_message>
Scenario pdf file added.
</commit_message>
<xml_diff>
--- a/ScenariuszTestowy.docx
+++ b/ScenariuszTestowy.docx
@@ -11,6 +11,8 @@
           <w:szCs w:val="32"/>
         </w:rPr>
       </w:pPr>
+      <w:bookmarkStart w:id="0" w:name="_GoBack"/>
+      <w:bookmarkEnd w:id="0"/>
       <w:r>
         <w:rPr>
           <w:rFonts w:ascii="Times New Roman" w:hAnsi="Times New Roman" w:cs="Times New Roman"/>
@@ -1300,8 +1302,6 @@
         </w:rPr>
         <w:t>Podczas testowania automatycznego, narzędzie za każdym razem generuje unikalny adres email. Podczas testowania manualnego należy wykorzystywać email który nie znajduje się w bazie adresów.</w:t>
       </w:r>
-      <w:bookmarkStart w:id="0" w:name="_GoBack"/>
-      <w:bookmarkEnd w:id="0"/>
     </w:p>
     <w:p>
       <w:pPr>

</xml_diff>